<commit_message>
Technical overview for jury
</commit_message>
<xml_diff>
--- a/BernHackt_vUnit_TechInfos.docx
+++ b/BernHackt_vUnit_TechInfos.docx
@@ -129,14 +129,24 @@
         </w:rPr>
         <w:t>«</w:t>
       </w:r>
+      <w:proofErr w:type="spellStart"/>
       <w:r>
         <w:rPr>
           <w:b/>
           <w:sz w:val="52"/>
           <w:szCs w:val="72"/>
         </w:rPr>
-        <w:t>vUnit</w:t>
-      </w:r>
+        <w:t>VU</w:t>
+      </w:r>
+      <w:r>
+        <w:rPr>
+          <w:b/>
+          <w:sz w:val="52"/>
+          <w:szCs w:val="72"/>
+        </w:rPr>
+        <w:t>nit</w:t>
+      </w:r>
+      <w:proofErr w:type="spellEnd"/>
       <w:r>
         <w:rPr>
           <w:b/>
@@ -305,8 +315,34 @@
           <w:b/>
         </w:rPr>
         <w:lastRenderedPageBreak/>
-        <w:t>Technische Informationen für die Jury</w:t>
-      </w:r>
+        <w:t xml:space="preserve">Aktueller Stand des </w:t>
+      </w:r>
+      <w:proofErr w:type="spellStart"/>
+      <w:r>
+        <w:rPr>
+          <w:b/>
+        </w:rPr>
+        <w:t>Sourcecodes</w:t>
+      </w:r>
+      <w:proofErr w:type="spellEnd"/>
+    </w:p>
+    <w:p/>
+    <w:p>
+      <w:pPr>
+        <w:rPr>
+          <w:sz w:val="28"/>
+        </w:rPr>
+      </w:pPr>
+      <w:hyperlink r:id="rId12" w:history="1">
+        <w:r>
+          <w:rPr>
+            <w:rStyle w:val="Hyperlink"/>
+            <w:rFonts w:cs="Arial"/>
+            <w:sz w:val="28"/>
+          </w:rPr>
+          <w:t>https://github.com/benwasd/baernhaeckt18</w:t>
+        </w:r>
+      </w:hyperlink>
     </w:p>
     <w:p>
       <w:pPr>
@@ -317,9 +353,31 @@
       <w:pPr>
         <w:ind w:left="-567"/>
       </w:pPr>
-      <w:r>
-        <w:t>Aktueller Stand des Sourcecodes</w:t>
-      </w:r>
+    </w:p>
+    <w:p>
+      <w:pPr>
+        <w:ind w:left="-567"/>
+        <w:rPr>
+          <w:b/>
+        </w:rPr>
+      </w:pPr>
+      <w:r>
+        <w:rPr>
+          <w:b/>
+        </w:rPr>
+        <w:t>Fokus</w:t>
+      </w:r>
+      <w:r>
+        <w:rPr>
+          <w:b/>
+        </w:rPr>
+        <w:t>, Technische Grundlage</w:t>
+      </w:r>
+    </w:p>
+    <w:p>
+      <w:pPr>
+        <w:ind w:left="-567"/>
+      </w:pPr>
     </w:p>
     <w:p>
       <w:pPr>
@@ -330,54 +388,85 @@
         </w:numPr>
       </w:pPr>
       <w:r>
-        <w:t>Link zu Github Repository</w:t>
-      </w:r>
-      <w:r>
-        <w:t>:</w:t>
-      </w:r>
-      <w:r>
-        <w:br/>
-      </w:r>
-      <w:hyperlink r:id="rId12" w:history="1">
-        <w:r>
-          <w:rPr>
-            <w:rStyle w:val="Hyperlink"/>
-            <w:rFonts w:cs="Arial"/>
-          </w:rPr>
-          <w:t>https://github.com/benwasd/baernhaeckt18</w:t>
-        </w:r>
-      </w:hyperlink>
-    </w:p>
-    <w:p>
-      <w:pPr>
-        <w:ind w:left="-567"/>
-      </w:pPr>
+        <w:t>Worauf habt ihr euch fokussiert?</w:t>
+      </w:r>
     </w:p>
     <w:p>
       <w:pPr>
         <w:pStyle w:val="Listenabsatz"/>
         <w:numPr>
-          <w:ilvl w:val="0"/>
-          <w:numId w:val="28"/>
+          <w:ilvl w:val="1"/>
+          <w:numId w:val="27"/>
         </w:numPr>
       </w:pPr>
       <w:r>
-        <w:t>Public, kein Login nötig</w:t>
-      </w:r>
-    </w:p>
-    <w:p>
-      <w:pPr>
-        <w:ind w:left="-567"/>
-      </w:pPr>
-    </w:p>
-    <w:p>
-      <w:pPr>
-        <w:ind w:left="-567"/>
-      </w:pPr>
-      <w:r>
-        <w:t>Ausgangslage</w:t>
-      </w:r>
-    </w:p>
+        <w:t xml:space="preserve">Bereitgestellte Daten der </w:t>
+      </w:r>
+      <w:r>
+        <w:t xml:space="preserve">~ </w:t>
+      </w:r>
+      <w:r>
+        <w:t xml:space="preserve">4000 Stiftungen mit verschiedenen </w:t>
+      </w:r>
+      <w:r>
+        <w:t>Techniken an</w:t>
+      </w:r>
+      <w:r>
+        <w:t>reichern</w:t>
+      </w:r>
+    </w:p>
+    <w:p>
+      <w:pPr>
+        <w:pStyle w:val="Listenabsatz"/>
+        <w:numPr>
+          <w:ilvl w:val="1"/>
+          <w:numId w:val="27"/>
+        </w:numPr>
+      </w:pPr>
+      <w:r>
+        <w:t>Stiftungsratsmitglieder</w:t>
+      </w:r>
+      <w:r>
+        <w:t>-Vernetzung mit einem Graph sichtbar machen</w:t>
+      </w:r>
+    </w:p>
+    <w:p>
+      <w:pPr>
+        <w:pStyle w:val="Listenabsatz"/>
+        <w:numPr>
+          <w:ilvl w:val="1"/>
+          <w:numId w:val="27"/>
+        </w:numPr>
+      </w:pPr>
+      <w:r>
+        <w:t xml:space="preserve">Geographische </w:t>
+      </w:r>
+      <w:r>
+        <w:t>D</w:t>
+      </w:r>
+      <w:r>
+        <w:t>ichte der Stiftungen</w:t>
+      </w:r>
+      <w:r>
+        <w:t xml:space="preserve"> visualisieren</w:t>
+      </w:r>
+    </w:p>
+    <w:p>
+      <w:pPr>
+        <w:pStyle w:val="Listenabsatz"/>
+        <w:numPr>
+          <w:ilvl w:val="1"/>
+          <w:numId w:val="27"/>
+        </w:numPr>
+      </w:pPr>
+      <w:r>
+        <w:t xml:space="preserve">Übersicht über </w:t>
+      </w:r>
+      <w:r>
+        <w:t>die Zwecke der Stiftungen</w:t>
+      </w:r>
+    </w:p>
+    <w:p/>
     <w:p>
       <w:pPr>
         <w:pStyle w:val="Listenabsatz"/>
@@ -387,47 +476,148 @@
         </w:numPr>
       </w:pPr>
       <w:r>
-        <w:t>Worauf habt ihr euch fokussiert?</w:t>
-      </w:r>
-    </w:p>
+        <w:t>Welche technischen Grundsatzentscheide habt ihr gefällt?</w:t>
+      </w:r>
+      <w:bookmarkStart w:id="5" w:name="_GoBack"/>
+      <w:bookmarkEnd w:id="5"/>
+    </w:p>
+    <w:p/>
+    <w:p>
+      <w:r>
+        <w:rPr>
+          <w:noProof/>
+        </w:rPr>
+        <w:drawing>
+          <wp:inline distT="0" distB="0" distL="0" distR="0" wp14:anchorId="33122DDB" wp14:editId="67E63DE7">
+            <wp:extent cx="5194107" cy="3967127"/>
+            <wp:effectExtent l="3810" t="0" r="0" b="0"/>
+            <wp:docPr id="1" name="Grafik 1" descr="C:\Users\bm\Downloads\WhatsApp Image 2018-08-26 at 09.53.53.jpeg"/>
+            <wp:cNvGraphicFramePr>
+              <a:graphicFrameLocks xmlns:a="http://schemas.openxmlformats.org/drawingml/2006/main" noChangeAspect="1"/>
+            </wp:cNvGraphicFramePr>
+            <a:graphic xmlns:a="http://schemas.openxmlformats.org/drawingml/2006/main">
+              <a:graphicData uri="http://schemas.openxmlformats.org/drawingml/2006/picture">
+                <pic:pic xmlns:pic="http://schemas.openxmlformats.org/drawingml/2006/picture">
+                  <pic:nvPicPr>
+                    <pic:cNvPr id="0" name="Picture 1" descr="C:\Users\bm\Downloads\WhatsApp Image 2018-08-26 at 09.53.53.jpeg"/>
+                    <pic:cNvPicPr>
+                      <a:picLocks noChangeAspect="1" noChangeArrowheads="1"/>
+                    </pic:cNvPicPr>
+                  </pic:nvPicPr>
+                  <pic:blipFill rotWithShape="1">
+                    <a:blip r:embed="rId13">
+                      <a:extLst>
+                        <a:ext uri="{28A0092B-C50C-407E-A947-70E740481C1C}">
+                          <a14:useLocalDpi xmlns:a14="http://schemas.microsoft.com/office/drawing/2010/main" val="0"/>
+                        </a:ext>
+                      </a:extLst>
+                    </a:blip>
+                    <a:srcRect l="1807" r="5432" b="5553"/>
+                    <a:stretch/>
+                  </pic:blipFill>
+                  <pic:spPr bwMode="auto">
+                    <a:xfrm rot="5400000">
+                      <a:off x="0" y="0"/>
+                      <a:ext cx="5198477" cy="3970465"/>
+                    </a:xfrm>
+                    <a:prstGeom prst="rect">
+                      <a:avLst/>
+                    </a:prstGeom>
+                    <a:noFill/>
+                    <a:ln>
+                      <a:noFill/>
+                    </a:ln>
+                    <a:extLst>
+                      <a:ext uri="{53640926-AAD7-44D8-BBD7-CCE9431645EC}">
+                        <a14:shadowObscured xmlns:a14="http://schemas.microsoft.com/office/drawing/2010/main"/>
+                      </a:ext>
+                    </a:extLst>
+                  </pic:spPr>
+                </pic:pic>
+              </a:graphicData>
+            </a:graphic>
+          </wp:inline>
+        </w:drawing>
+      </w:r>
+    </w:p>
+    <w:p/>
+    <w:p/>
     <w:p>
       <w:pPr>
         <w:pStyle w:val="Listenabsatz"/>
         <w:numPr>
-          <w:ilvl w:val="0"/>
-          <w:numId w:val="28"/>
+          <w:ilvl w:val="1"/>
+          <w:numId w:val="27"/>
         </w:numPr>
       </w:pPr>
       <w:r>
-        <w:t>Proof of Concept</w:t>
+        <w:t>Kleine Crawler arbeiten parallel auf einem zentralen Datengefäss</w:t>
       </w:r>
     </w:p>
     <w:p>
       <w:pPr>
         <w:pStyle w:val="Listenabsatz"/>
         <w:numPr>
-          <w:ilvl w:val="0"/>
-          <w:numId w:val="28"/>
+          <w:ilvl w:val="1"/>
+          <w:numId w:val="27"/>
         </w:numPr>
       </w:pPr>
-      <w:r>
-        <w:t>Abfrage von Zefix und Handelsregister</w:t>
+      <w:proofErr w:type="spellStart"/>
+      <w:r>
+        <w:t>Elastic</w:t>
+      </w:r>
+      <w:proofErr w:type="spellEnd"/>
+      <w:r>
+        <w:t xml:space="preserve"> Search als Datencluster</w:t>
       </w:r>
     </w:p>
     <w:p>
       <w:pPr>
         <w:pStyle w:val="Listenabsatz"/>
         <w:numPr>
-          <w:ilvl w:val="0"/>
-          <w:numId w:val="28"/>
+          <w:ilvl w:val="1"/>
+          <w:numId w:val="27"/>
         </w:numPr>
       </w:pPr>
       <w:r>
-        <w:t>Finden und Auslesen von Jahresrechnungen der Stiftungen</w:t>
-      </w:r>
-      <w:r>
-        <w:br/>
-      </w:r>
+        <w:t>Visualisierung</w:t>
+      </w:r>
+      <w:r>
+        <w:t>en</w:t>
+      </w:r>
+      <w:r>
+        <w:t xml:space="preserve"> in </w:t>
+      </w:r>
+      <w:proofErr w:type="spellStart"/>
+      <w:r>
+        <w:t>Kibana</w:t>
+      </w:r>
+      <w:proofErr w:type="spellEnd"/>
+    </w:p>
+    <w:p>
+      <w:r>
+        <w:br w:type="page"/>
+      </w:r>
+    </w:p>
+    <w:p/>
+    <w:p>
+      <w:pPr>
+        <w:ind w:left="-567"/>
+        <w:rPr>
+          <w:b/>
+        </w:rPr>
+      </w:pPr>
+      <w:r>
+        <w:rPr>
+          <w:b/>
+        </w:rPr>
+        <w:t>Technischer Aufbau</w:t>
+      </w:r>
+    </w:p>
+    <w:p>
+      <w:pPr>
+        <w:ind w:left="-567"/>
+      </w:pPr>
     </w:p>
     <w:p>
       <w:pPr>
@@ -438,52 +628,170 @@
         </w:numPr>
       </w:pPr>
       <w:r>
-        <w:t>Welche technischen Grundsatzentscheide habt ihr gefällt?</w:t>
+        <w:t>Welche Komponenten</w:t>
+      </w:r>
+      <w:r>
+        <w:t>, Services</w:t>
+      </w:r>
+      <w:r>
+        <w:t xml:space="preserve"> und Frameworks habt ihr verwendet?</w:t>
       </w:r>
     </w:p>
     <w:p>
       <w:pPr>
         <w:pStyle w:val="Listenabsatz"/>
         <w:numPr>
-          <w:ilvl w:val="0"/>
-          <w:numId w:val="28"/>
+          <w:ilvl w:val="1"/>
+          <w:numId w:val="27"/>
         </w:numPr>
       </w:pPr>
       <w:r>
-        <w:t>Aggregierung von Daten in Elastic Search</w:t>
+        <w:t xml:space="preserve">.NET Core, .NET </w:t>
+      </w:r>
+      <w:proofErr w:type="spellStart"/>
+      <w:r>
+        <w:t>Standart</w:t>
+      </w:r>
+      <w:proofErr w:type="spellEnd"/>
+      <w:r>
+        <w:t xml:space="preserve"> und .NET Framework</w:t>
       </w:r>
     </w:p>
     <w:p>
       <w:pPr>
         <w:pStyle w:val="Listenabsatz"/>
         <w:numPr>
-          <w:ilvl w:val="0"/>
-          <w:numId w:val="28"/>
+          <w:ilvl w:val="1"/>
+          <w:numId w:val="27"/>
         </w:numPr>
       </w:pPr>
-      <w:r>
-        <w:t>Visualisierung in Ki</w:t>
-      </w:r>
-      <w:r>
-        <w:t>bana</w:t>
-      </w:r>
-      <w:r>
-        <w:br/>
-      </w:r>
-    </w:p>
-    <w:p>
-      <w:pPr>
-        <w:ind w:left="-567"/>
-      </w:pPr>
-    </w:p>
-    <w:p>
-      <w:pPr>
-        <w:ind w:left="-567"/>
-      </w:pPr>
-      <w:r>
-        <w:t>Technischer Aufbau</w:t>
-      </w:r>
-    </w:p>
+      <w:proofErr w:type="spellStart"/>
+      <w:r>
+        <w:t>Aspose</w:t>
+      </w:r>
+      <w:proofErr w:type="spellEnd"/>
+      <w:r>
+        <w:t xml:space="preserve"> zum Verarbeiten von PDFs</w:t>
+      </w:r>
+    </w:p>
+    <w:p>
+      <w:pPr>
+        <w:pStyle w:val="Listenabsatz"/>
+        <w:numPr>
+          <w:ilvl w:val="1"/>
+          <w:numId w:val="27"/>
+        </w:numPr>
+      </w:pPr>
+      <w:proofErr w:type="spellStart"/>
+      <w:r>
+        <w:t>Azure</w:t>
+      </w:r>
+      <w:proofErr w:type="spellEnd"/>
+      <w:r>
+        <w:t xml:space="preserve"> </w:t>
+      </w:r>
+      <w:proofErr w:type="spellStart"/>
+      <w:r>
+        <w:t>Cognitive</w:t>
+      </w:r>
+      <w:proofErr w:type="spellEnd"/>
+      <w:r>
+        <w:t xml:space="preserve"> Services</w:t>
+      </w:r>
+      <w:r>
+        <w:t xml:space="preserve">, </w:t>
+      </w:r>
+      <w:r>
+        <w:t>Text Analytics</w:t>
+      </w:r>
+      <w:r>
+        <w:t xml:space="preserve"> API</w:t>
+      </w:r>
+    </w:p>
+    <w:p>
+      <w:pPr>
+        <w:pStyle w:val="Listenabsatz"/>
+        <w:numPr>
+          <w:ilvl w:val="1"/>
+          <w:numId w:val="27"/>
+        </w:numPr>
+      </w:pPr>
+      <w:proofErr w:type="spellStart"/>
+      <w:r>
+        <w:t>Chromium</w:t>
+      </w:r>
+      <w:proofErr w:type="spellEnd"/>
+      <w:r>
+        <w:t xml:space="preserve"> &amp; </w:t>
+      </w:r>
+      <w:proofErr w:type="spellStart"/>
+      <w:r>
+        <w:t>CefSharp</w:t>
+      </w:r>
+      <w:proofErr w:type="spellEnd"/>
+      <w:r>
+        <w:t xml:space="preserve">, zum Crawlen von interaktiven </w:t>
+      </w:r>
+      <w:proofErr w:type="spellStart"/>
+      <w:r>
+        <w:t>Webseiten</w:t>
+      </w:r>
+      <w:proofErr w:type="spellEnd"/>
+    </w:p>
+    <w:p>
+      <w:pPr>
+        <w:pStyle w:val="Listenabsatz"/>
+        <w:numPr>
+          <w:ilvl w:val="1"/>
+          <w:numId w:val="27"/>
+        </w:numPr>
+      </w:pPr>
+      <w:proofErr w:type="spellStart"/>
+      <w:r>
+        <w:t>Elastic</w:t>
+      </w:r>
+      <w:proofErr w:type="spellEnd"/>
+      <w:r>
+        <w:t xml:space="preserve"> Search </w:t>
+      </w:r>
+      <w:r>
+        <w:t xml:space="preserve">Cluster, </w:t>
+      </w:r>
+      <w:r>
+        <w:t xml:space="preserve">hostet von </w:t>
+      </w:r>
+      <w:proofErr w:type="spellStart"/>
+      <w:r>
+        <w:t>Azure</w:t>
+      </w:r>
+      <w:proofErr w:type="spellEnd"/>
+    </w:p>
+    <w:p>
+      <w:pPr>
+        <w:pStyle w:val="Listenabsatz"/>
+        <w:numPr>
+          <w:ilvl w:val="1"/>
+          <w:numId w:val="27"/>
+        </w:numPr>
+      </w:pPr>
+      <w:proofErr w:type="spellStart"/>
+      <w:r>
+        <w:t>Kibana</w:t>
+      </w:r>
+      <w:proofErr w:type="spellEnd"/>
+      <w:r>
+        <w:t>, hostet von</w:t>
+      </w:r>
+      <w:r>
+        <w:t xml:space="preserve"> </w:t>
+      </w:r>
+      <w:proofErr w:type="spellStart"/>
+      <w:r>
+        <w:t>Azure</w:t>
+      </w:r>
+      <w:proofErr w:type="spellEnd"/>
+    </w:p>
+    <w:p/>
     <w:p>
       <w:pPr>
         <w:pStyle w:val="Listenabsatz"/>
@@ -493,67 +801,233 @@
         </w:numPr>
       </w:pPr>
       <w:r>
-        <w:t>Welche Komponenten und Frameworks habt ihr verwendet?</w:t>
+        <w:t>Wozu und wie werden diese eingesetzt?</w:t>
       </w:r>
     </w:p>
     <w:p>
       <w:pPr>
         <w:pStyle w:val="Listenabsatz"/>
         <w:numPr>
-          <w:ilvl w:val="0"/>
-          <w:numId w:val="28"/>
+          <w:ilvl w:val="1"/>
+          <w:numId w:val="27"/>
         </w:numPr>
       </w:pPr>
       <w:r>
-        <w:t>.NET Konsolenapplikationen als Helper</w:t>
-      </w:r>
-      <w:r>
-        <w:t xml:space="preserve"> (Einlesen von CSV, Webcrawler und </w:t>
-      </w:r>
-      <w:r>
-        <w:t>PDFParser</w:t>
-      </w:r>
-      <w:r>
-        <w:t>)</w:t>
+        <w:t>Bilanzsummen wurden evaluiert indem:</w:t>
       </w:r>
     </w:p>
     <w:p>
       <w:pPr>
         <w:pStyle w:val="Listenabsatz"/>
         <w:numPr>
-          <w:ilvl w:val="0"/>
-          <w:numId w:val="28"/>
+          <w:ilvl w:val="2"/>
+          <w:numId w:val="27"/>
         </w:numPr>
       </w:pPr>
       <w:r>
-        <w:t>ASPOSE.PDF for .NET für die Verarbeitung der PDFs</w:t>
+        <w:t>Crawlen von Jahres</w:t>
+      </w:r>
+      <w:r>
+        <w:t>b</w:t>
+      </w:r>
+      <w:r>
+        <w:t>erichten</w:t>
+      </w:r>
+      <w:r>
+        <w:t>/-rechnungen</w:t>
+      </w:r>
+      <w:r>
+        <w:t xml:space="preserve"> mittels Google Suchen</w:t>
       </w:r>
     </w:p>
     <w:p>
       <w:pPr>
         <w:pStyle w:val="Listenabsatz"/>
         <w:numPr>
-          <w:ilvl w:val="0"/>
-          <w:numId w:val="28"/>
+          <w:ilvl w:val="2"/>
+          <w:numId w:val="27"/>
         </w:numPr>
       </w:pPr>
       <w:r>
-        <w:t>Elastic Search auf AZURE</w:t>
+        <w:t xml:space="preserve">Parsen der PDF </w:t>
+      </w:r>
+      <w:r>
+        <w:t>Jahresberichten/-rechnungen</w:t>
+      </w:r>
+      <w:r>
+        <w:t xml:space="preserve"> (</w:t>
+      </w:r>
+      <w:proofErr w:type="spellStart"/>
+      <w:r>
+        <w:t>Aspose</w:t>
+      </w:r>
+      <w:proofErr w:type="spellEnd"/>
+      <w:r>
+        <w:t>)</w:t>
       </w:r>
     </w:p>
     <w:p>
       <w:pPr>
         <w:pStyle w:val="Listenabsatz"/>
         <w:numPr>
-          <w:ilvl w:val="0"/>
-          <w:numId w:val="28"/>
+          <w:ilvl w:val="2"/>
+          <w:numId w:val="27"/>
         </w:numPr>
       </w:pPr>
       <w:r>
-        <w:t>Kabana auf AZURE</w:t>
+        <w:t>Extrahieren nach Total Aktiven</w:t>
+      </w:r>
+    </w:p>
+    <w:p>
+      <w:pPr>
+        <w:pStyle w:val="Listenabsatz"/>
+        <w:numPr>
+          <w:ilvl w:val="1"/>
+          <w:numId w:val="27"/>
+        </w:numPr>
+      </w:pPr>
+      <w:proofErr w:type="spellStart"/>
+      <w:r>
+        <w:t>Textanalytics</w:t>
+      </w:r>
+      <w:proofErr w:type="spellEnd"/>
+      <w:r>
+        <w:t xml:space="preserve"> zum Erkennen der Sprache der Zweckbeschreibung der Stiftung</w:t>
+      </w:r>
+    </w:p>
+    <w:p>
+      <w:pPr>
+        <w:pStyle w:val="Listenabsatz"/>
+        <w:numPr>
+          <w:ilvl w:val="1"/>
+          <w:numId w:val="27"/>
+        </w:numPr>
+      </w:pPr>
+      <w:r>
+        <w:t>Aus dem Stiftungszweck «Key Phrase» extrahieren um als Stiftungstags zu verwenden</w:t>
+      </w:r>
+    </w:p>
+    <w:p>
+      <w:pPr>
+        <w:pStyle w:val="Listenabsatz"/>
+        <w:numPr>
+          <w:ilvl w:val="1"/>
+          <w:numId w:val="27"/>
+        </w:numPr>
+      </w:pPr>
+      <w:r>
+        <w:t xml:space="preserve">Stiftungsratsmitglieder komplex aus einer Java Server </w:t>
+      </w:r>
+      <w:proofErr w:type="spellStart"/>
+      <w:r>
+        <w:t>Faces</w:t>
+      </w:r>
+      <w:proofErr w:type="spellEnd"/>
+      <w:r>
+        <w:t xml:space="preserve"> Webapplikation </w:t>
+      </w:r>
+      <w:r>
+        <w:t>extrahieren</w:t>
+      </w:r>
+      <w:r>
+        <w:t>, mangels API</w:t>
+      </w:r>
+      <w:r>
+        <w:t xml:space="preserve">, </w:t>
+      </w:r>
+      <w:r>
+        <w:t xml:space="preserve">Script </w:t>
+      </w:r>
+      <w:proofErr w:type="spellStart"/>
+      <w:r>
+        <w:t>Execution</w:t>
+      </w:r>
+      <w:proofErr w:type="spellEnd"/>
+      <w:r>
+        <w:t xml:space="preserve"> </w:t>
+      </w:r>
+      <w:r>
+        <w:t xml:space="preserve">und daher wurde eine </w:t>
+      </w:r>
+      <w:proofErr w:type="spellStart"/>
+      <w:r>
+        <w:t>Browserplatform</w:t>
+      </w:r>
+      <w:proofErr w:type="spellEnd"/>
+      <w:r>
+        <w:t xml:space="preserve"> nötig</w:t>
+      </w:r>
+    </w:p>
+    <w:p>
+      <w:pPr>
+        <w:pStyle w:val="Listenabsatz"/>
+        <w:numPr>
+          <w:ilvl w:val="1"/>
+          <w:numId w:val="27"/>
+        </w:numPr>
+      </w:pPr>
+      <w:proofErr w:type="spellStart"/>
+      <w:r>
+        <w:t>Elastic</w:t>
+      </w:r>
+      <w:proofErr w:type="spellEnd"/>
+      <w:r>
+        <w:t xml:space="preserve"> Search: Speicherung</w:t>
+      </w:r>
+      <w:r>
+        <w:t>, Indexierung</w:t>
+      </w:r>
+      <w:r>
+        <w:t xml:space="preserve"> der Daten, Analyse von Keywords</w:t>
+      </w:r>
+    </w:p>
+    <w:p>
+      <w:pPr>
+        <w:pStyle w:val="Listenabsatz"/>
+        <w:numPr>
+          <w:ilvl w:val="1"/>
+          <w:numId w:val="27"/>
+        </w:numPr>
+      </w:pPr>
+      <w:proofErr w:type="spellStart"/>
+      <w:r>
+        <w:t>K</w:t>
+      </w:r>
+      <w:r>
+        <w:t>i</w:t>
+      </w:r>
+      <w:r>
+        <w:t>bana</w:t>
+      </w:r>
+      <w:proofErr w:type="spellEnd"/>
+      <w:r>
+        <w:t xml:space="preserve">: Visualisierung der Daten in </w:t>
+      </w:r>
+      <w:proofErr w:type="spellStart"/>
+      <w:r>
+        <w:t>Elastic</w:t>
+      </w:r>
+      <w:proofErr w:type="spellEnd"/>
+      <w:r>
+        <w:t xml:space="preserve"> Search</w:t>
       </w:r>
     </w:p>
     <w:p/>
+    <w:p/>
+    <w:p>
+      <w:pPr>
+        <w:ind w:left="-567"/>
+        <w:rPr>
+          <w:b/>
+        </w:rPr>
+      </w:pPr>
+      <w:r>
+        <w:rPr>
+          <w:b/>
+        </w:rPr>
+        <w:t>Implementation</w:t>
+      </w:r>
+    </w:p>
     <w:p>
       <w:pPr>
         <w:pStyle w:val="Listenabsatz"/>
@@ -563,47 +1037,22 @@
         </w:numPr>
       </w:pPr>
       <w:r>
-        <w:t>Wozu und wie werden diese eingesetzt?</w:t>
+        <w:t>Gibt es etwas Spezielles, was ihr zur Implementation erwähnen wollt?</w:t>
       </w:r>
     </w:p>
     <w:p>
       <w:pPr>
         <w:pStyle w:val="Listenabsatz"/>
         <w:numPr>
-          <w:ilvl w:val="0"/>
-          <w:numId w:val="28"/>
+          <w:ilvl w:val="1"/>
+          <w:numId w:val="27"/>
         </w:numPr>
       </w:pPr>
       <w:r>
-        <w:t>Elastic Search: Speicherung der Daten, Analyse von Keywords</w:t>
-      </w:r>
-    </w:p>
-    <w:p>
-      <w:pPr>
-        <w:pStyle w:val="Listenabsatz"/>
-        <w:numPr>
-          <w:ilvl w:val="0"/>
-          <w:numId w:val="28"/>
-        </w:numPr>
-      </w:pPr>
-      <w:r>
-        <w:t>Kabana: Visualisierung der Daten in Elastic Search</w:t>
+        <w:t>Schwierigkeiten lagen vor allem bei ZEFIX und Handelsregister  Services, sowie Einschränkungen bei diversen APIs (Zeitliche Beschränkung der Abfragen, Blocks durch Google)</w:t>
       </w:r>
       <w:r>
         <w:br/>
-      </w:r>
-    </w:p>
-    <w:p>
-      <w:pPr>
-        <w:ind w:left="-567"/>
-      </w:pPr>
-    </w:p>
-    <w:p>
-      <w:pPr>
-        <w:ind w:left="-567"/>
-      </w:pPr>
-      <w:r>
-        <w:t>Implementation</w:t>
       </w:r>
     </w:p>
     <w:p>
@@ -615,22 +1064,55 @@
         </w:numPr>
       </w:pPr>
       <w:r>
-        <w:t>Gibt es etwas Spezielles, was ihr zur Implementation erwähnen wollt?</w:t>
+        <w:t>Was ist aus technischer Sicht besonders cool an eurer Lösung?</w:t>
       </w:r>
     </w:p>
     <w:p>
       <w:pPr>
         <w:pStyle w:val="Listenabsatz"/>
         <w:numPr>
-          <w:ilvl w:val="0"/>
-          <w:numId w:val="28"/>
+          <w:ilvl w:val="1"/>
+          <w:numId w:val="27"/>
         </w:numPr>
       </w:pPr>
       <w:r>
-        <w:t>Schwierigkeiten lagen vor allem bei ZEFIX und Handelsregister  Services, sowie Einschränkungen bei diversen APIs (Zeitliche Beschränkung der Abfragen, Blocks durch Google)</w:t>
-      </w:r>
-      <w:r>
-        <w:br/>
+        <w:t>Daten aus strukturierten und unstrukturierten Quellen werden aggregiert und können dann ausgewertet werden, «Big Data»</w:t>
+      </w:r>
+    </w:p>
+    <w:p>
+      <w:pPr>
+        <w:pStyle w:val="Listenabsatz"/>
+        <w:numPr>
+          <w:ilvl w:val="1"/>
+          <w:numId w:val="27"/>
+        </w:numPr>
+      </w:pPr>
+      <w:r>
+        <w:t>Cloud Lösung</w:t>
+      </w:r>
+    </w:p>
+    <w:p>
+      <w:pPr>
+        <w:ind w:left="-567"/>
+      </w:pPr>
+    </w:p>
+    <w:p>
+      <w:pPr>
+        <w:ind w:left="-567"/>
+      </w:pPr>
+    </w:p>
+    <w:p>
+      <w:pPr>
+        <w:ind w:left="-567"/>
+        <w:rPr>
+          <w:b/>
+        </w:rPr>
+      </w:pPr>
+      <w:r>
+        <w:rPr>
+          <w:b/>
+        </w:rPr>
+        <w:t>Abgrenzung / Offene Punkte</w:t>
       </w:r>
     </w:p>
     <w:p>
@@ -642,81 +1124,30 @@
         </w:numPr>
       </w:pPr>
       <w:r>
-        <w:t>Was ist aus technischer Sicht besonders cool an eurer Lösung?</w:t>
+        <w:t>Welche Abgrenzungen habt ihr bewusst vorgenommen und damit nicht implementiert? Weshalb?</w:t>
       </w:r>
     </w:p>
     <w:p>
       <w:pPr>
         <w:pStyle w:val="Listenabsatz"/>
         <w:numPr>
-          <w:ilvl w:val="0"/>
-          <w:numId w:val="28"/>
+          <w:ilvl w:val="1"/>
+          <w:numId w:val="27"/>
         </w:numPr>
       </w:pPr>
       <w:r>
-        <w:t>Daten aus strukturierten und unstrukturierten Quellen werden aggregiert und können dann ausgewertet werden, «Big Data»</w:t>
-      </w:r>
-      <w:bookmarkStart w:id="5" w:name="_GoBack"/>
-      <w:bookmarkEnd w:id="5"/>
+        <w:t>Keine komplette Analyse aller Zahlen in der Bilanz und Erfolgsrechnung, sowie Anhang.</w:t>
+      </w:r>
     </w:p>
     <w:p>
       <w:pPr>
         <w:pStyle w:val="Listenabsatz"/>
         <w:numPr>
-          <w:ilvl w:val="0"/>
-          <w:numId w:val="28"/>
-        </w:numPr>
-      </w:pPr>
-      <w:r>
-        <w:t>Cloud Lösung</w:t>
-      </w:r>
-    </w:p>
-    <w:p>
-      <w:pPr>
-        <w:ind w:left="-567"/>
-      </w:pPr>
-    </w:p>
-    <w:p>
-      <w:pPr>
-        <w:ind w:left="-567"/>
-      </w:pPr>
-      <w:r>
-        <w:t>Abgrenzung / Offene Punkte</w:t>
-      </w:r>
-    </w:p>
-    <w:p>
-      <w:pPr>
-        <w:pStyle w:val="Listenabsatz"/>
-        <w:numPr>
-          <w:ilvl w:val="0"/>
+          <w:ilvl w:val="1"/>
           <w:numId w:val="27"/>
         </w:numPr>
       </w:pPr>
       <w:r>
-        <w:t>Welche Abgrenzungen habt ihr bewusst vorgenommen und damit nicht implementiert? Weshalb?</w:t>
-      </w:r>
-    </w:p>
-    <w:p>
-      <w:pPr>
-        <w:pStyle w:val="Listenabsatz"/>
-        <w:numPr>
-          <w:ilvl w:val="0"/>
-          <w:numId w:val="28"/>
-        </w:numPr>
-      </w:pPr>
-      <w:r>
-        <w:t>Keine komplette Analyse aller Zahlen in der Bilanz und Erfolgsrechnung, sowie Anhang.</w:t>
-      </w:r>
-    </w:p>
-    <w:p>
-      <w:pPr>
-        <w:pStyle w:val="Listenabsatz"/>
-        <w:numPr>
-          <w:ilvl w:val="0"/>
-          <w:numId w:val="28"/>
-        </w:numPr>
-      </w:pPr>
-      <w:r>
         <w:t>Momentan keine neuronalen Netze trainiert, dafür waren zu wenig Daten vorhanden</w:t>
       </w:r>
     </w:p>
@@ -726,10 +1157,10 @@
       </w:pPr>
     </w:p>
     <w:sectPr>
-      <w:headerReference w:type="default" r:id="rId13"/>
-      <w:footerReference w:type="default" r:id="rId14"/>
-      <w:headerReference w:type="first" r:id="rId15"/>
-      <w:footerReference w:type="first" r:id="rId16"/>
+      <w:headerReference w:type="default" r:id="rId14"/>
+      <w:footerReference w:type="default" r:id="rId15"/>
+      <w:headerReference w:type="first" r:id="rId16"/>
+      <w:footerReference w:type="first" r:id="rId17"/>
       <w:pgSz w:w="11906" w:h="16838"/>
       <w:pgMar w:top="2127" w:right="1469" w:bottom="1134" w:left="2665" w:header="709" w:footer="567" w:gutter="0"/>
       <w:cols w:space="708"/>
@@ -824,7 +1255,7 @@
       <w:rPr>
         <w:noProof/>
       </w:rPr>
-      <w:t>2</w:t>
+      <w:t>3</w:t>
     </w:r>
     <w:r>
       <w:fldChar w:fldCharType="end"/>
@@ -854,7 +1285,7 @@
       <w:rPr>
         <w:noProof/>
       </w:rPr>
-      <w:t>2</w:t>
+      <w:t>3</w:t>
     </w:r>
     <w:r>
       <w:rPr>
@@ -3809,7 +4240,7 @@
         <w:rFonts w:ascii="Symbol" w:hAnsi="Symbol" w:hint="default"/>
       </w:rPr>
     </w:lvl>
-    <w:lvl w:ilvl="1" w:tplc="08070003" w:tentative="1">
+    <w:lvl w:ilvl="1" w:tplc="08070003">
       <w:start w:val="1"/>
       <w:numFmt w:val="bullet"/>
       <w:lvlText w:val="o"/>
@@ -3821,7 +4252,7 @@
         <w:rFonts w:ascii="Courier New" w:hAnsi="Courier New" w:cs="Courier New" w:hint="default"/>
       </w:rPr>
     </w:lvl>
-    <w:lvl w:ilvl="2" w:tplc="08070005" w:tentative="1">
+    <w:lvl w:ilvl="2" w:tplc="08070005">
       <w:start w:val="1"/>
       <w:numFmt w:val="bullet"/>
       <w:lvlText w:val=""/>
@@ -5676,6 +6107,21 @@
 </file>
 
 <file path=customXml/item1.xml><?xml version="1.0" encoding="utf-8"?>
+<p:properties xmlns:p="http://schemas.microsoft.com/office/2006/metadata/properties" xmlns:xsi="http://www.w3.org/2001/XMLSchema-instance" xmlns:pc="http://schemas.microsoft.com/office/infopath/2007/PartnerControls">
+  <documentManagement/>
+</p:properties>
+</file>
+
+<file path=customXml/item2.xml><?xml version="1.0" encoding="utf-8"?>
+<?mso-contentType ?>
+<FormTemplates xmlns="http://schemas.microsoft.com/sharepoint/v3/contenttype/forms">
+  <Display>DocumentLibraryForm</Display>
+  <Edit>DocumentLibraryForm</Edit>
+  <New>DocumentLibraryForm</New>
+</FormTemplates>
+</file>
+
+<file path=customXml/item3.xml><?xml version="1.0" encoding="utf-8"?>
 <ct:contentTypeSchema xmlns:ct="http://schemas.microsoft.com/office/2006/metadata/contentType" xmlns:ma="http://schemas.microsoft.com/office/2006/metadata/properties/metaAttributes" ct:_="" ma:_="" ma:contentTypeName="Dokument" ma:contentTypeID="0x010100570B57C2D1E1BA47A15B9D18BF303BBB" ma:contentTypeVersion="6" ma:contentTypeDescription="Ein neues Dokument erstellen." ma:contentTypeScope="" ma:versionID="e71ee13702439675065cab9ee0449d3b">
   <xsd:schema xmlns:xsd="http://www.w3.org/2001/XMLSchema" xmlns:xs="http://www.w3.org/2001/XMLSchema" xmlns:p="http://schemas.microsoft.com/office/2006/metadata/properties" xmlns:ns2="7e812a76-a802-483b-96ee-018b1e256f67" xmlns:ns3="9d2430ca-355f-4524-ae92-827ed8416487" targetNamespace="http://schemas.microsoft.com/office/2006/metadata/properties" ma:root="true" ma:fieldsID="99d3352fe4d766d3e2a784036beb071e" ns2:_="" ns3:_="">
     <xsd:import namespace="7e812a76-a802-483b-96ee-018b1e256f67"/>
@@ -5852,26 +6298,28 @@
 </ct:contentTypeSchema>
 </file>
 
-<file path=customXml/item2.xml><?xml version="1.0" encoding="utf-8"?>
-<?mso-contentType ?>
-<FormTemplates xmlns="http://schemas.microsoft.com/sharepoint/v3/contenttype/forms">
-  <Display>DocumentLibraryForm</Display>
-  <Edit>DocumentLibraryForm</Edit>
-  <New>DocumentLibraryForm</New>
-</FormTemplates>
-</file>
-
-<file path=customXml/item3.xml><?xml version="1.0" encoding="utf-8"?>
-<p:properties xmlns:p="http://schemas.microsoft.com/office/2006/metadata/properties" xmlns:xsi="http://www.w3.org/2001/XMLSchema-instance" xmlns:pc="http://schemas.microsoft.com/office/infopath/2007/PartnerControls">
-  <documentManagement/>
-</p:properties>
-</file>
-
 <file path=customXml/item4.xml><?xml version="1.0" encoding="utf-8"?>
 <b:Sources xmlns:b="http://schemas.openxmlformats.org/officeDocument/2006/bibliography" xmlns="http://schemas.openxmlformats.org/officeDocument/2006/bibliography" SelectedStyle="\APA.XSL" StyleName="APA"/>
 </file>
 
 <file path=customXml/itemProps1.xml><?xml version="1.0" encoding="utf-8"?>
+<ds:datastoreItem xmlns:ds="http://schemas.openxmlformats.org/officeDocument/2006/customXml" ds:itemID="{FE6D02D6-DE34-4768-971E-DB05F086D80B}">
+  <ds:schemaRefs>
+    <ds:schemaRef ds:uri="http://schemas.microsoft.com/office/2006/metadata/properties"/>
+    <ds:schemaRef ds:uri="http://schemas.microsoft.com/office/infopath/2007/PartnerControls"/>
+  </ds:schemaRefs>
+</ds:datastoreItem>
+</file>
+
+<file path=customXml/itemProps2.xml><?xml version="1.0" encoding="utf-8"?>
+<ds:datastoreItem xmlns:ds="http://schemas.openxmlformats.org/officeDocument/2006/customXml" ds:itemID="{D4C5375C-35C7-4333-9619-45897004056B}">
+  <ds:schemaRefs>
+    <ds:schemaRef ds:uri="http://schemas.microsoft.com/sharepoint/v3/contenttype/forms"/>
+  </ds:schemaRefs>
+</ds:datastoreItem>
+</file>
+
+<file path=customXml/itemProps3.xml><?xml version="1.0" encoding="utf-8"?>
 <ds:datastoreItem xmlns:ds="http://schemas.openxmlformats.org/officeDocument/2006/customXml" ds:itemID="{3A5DCC5A-0AAD-4F7D-A8AA-6A672DD124AA}">
   <ds:schemaRefs>
     <ds:schemaRef ds:uri="http://schemas.microsoft.com/office/2006/metadata/contentType"/>
@@ -5890,25 +6338,8 @@
 </ds:datastoreItem>
 </file>
 
-<file path=customXml/itemProps2.xml><?xml version="1.0" encoding="utf-8"?>
-<ds:datastoreItem xmlns:ds="http://schemas.openxmlformats.org/officeDocument/2006/customXml" ds:itemID="{D4C5375C-35C7-4333-9619-45897004056B}">
-  <ds:schemaRefs>
-    <ds:schemaRef ds:uri="http://schemas.microsoft.com/sharepoint/v3/contenttype/forms"/>
-  </ds:schemaRefs>
-</ds:datastoreItem>
-</file>
-
-<file path=customXml/itemProps3.xml><?xml version="1.0" encoding="utf-8"?>
-<ds:datastoreItem xmlns:ds="http://schemas.openxmlformats.org/officeDocument/2006/customXml" ds:itemID="{FE6D02D6-DE34-4768-971E-DB05F086D80B}">
-  <ds:schemaRefs>
-    <ds:schemaRef ds:uri="http://schemas.microsoft.com/office/2006/metadata/properties"/>
-    <ds:schemaRef ds:uri="http://schemas.microsoft.com/office/infopath/2007/PartnerControls"/>
-  </ds:schemaRefs>
-</ds:datastoreItem>
-</file>
-
 <file path=customXml/itemProps4.xml><?xml version="1.0" encoding="utf-8"?>
-<ds:datastoreItem xmlns:ds="http://schemas.openxmlformats.org/officeDocument/2006/customXml" ds:itemID="{DC62A408-1E40-4278-9F78-4D4F718D3D13}">
+<ds:datastoreItem xmlns:ds="http://schemas.openxmlformats.org/officeDocument/2006/customXml" ds:itemID="{15A0B324-9B0A-4361-98F3-560FC32589E7}">
   <ds:schemaRefs>
     <ds:schemaRef ds:uri="http://schemas.openxmlformats.org/officeDocument/2006/bibliography"/>
   </ds:schemaRefs>

</xml_diff>